<commit_message>
CAMBIOS UX y ELIMINAR/MODIFICAR RELACION PARENTESCO
</commit_message>
<xml_diff>
--- a/assets/documentos/Terminos_Y_Condiciones.docx
+++ b/assets/documentos/Terminos_Y_Condiciones.docx
@@ -1,6 +1,6 @@
 
 <file path=word/document.xml><?xml version="1.0" encoding="utf-8"?>
-<w:document xmlns:wpc="http://schemas.microsoft.com/office/word/2010/wordprocessingCanvas" xmlns:cx="http://schemas.microsoft.com/office/drawing/2014/chartex" xmlns:cx1="http://schemas.microsoft.com/office/drawing/2015/9/8/chartex" xmlns:mc="http://schemas.openxmlformats.org/markup-compatibility/2006" xmlns:o="urn:schemas-microsoft-com:office:office" xmlns:r="http://schemas.openxmlformats.org/officeDocument/2006/relationships" xmlns:m="http://schemas.openxmlformats.org/officeDocument/2006/math" xmlns:v="urn:schemas-microsoft-com:vml" xmlns:wp14="http://schemas.microsoft.com/office/word/2010/wordprocessingDrawing" xmlns:wp="http://schemas.openxmlformats.org/drawingml/2006/wordprocessingDrawing" xmlns:w10="urn:schemas-microsoft-com:office:word" xmlns:w="http://schemas.openxmlformats.org/wordprocessingml/2006/main" xmlns:w14="http://schemas.microsoft.com/office/word/2010/wordml" xmlns:w15="http://schemas.microsoft.com/office/word/2012/wordml" xmlns:w16se="http://schemas.microsoft.com/office/word/2015/wordml/symex" xmlns:wpg="http://schemas.microsoft.com/office/word/2010/wordprocessingGroup" xmlns:wpi="http://schemas.microsoft.com/office/word/2010/wordprocessingInk" xmlns:wne="http://schemas.microsoft.com/office/word/2006/wordml" xmlns:wps="http://schemas.microsoft.com/office/word/2010/wordprocessingShape" mc:Ignorable="w14 w15 w16se wp14">
+<w:document xmlns:wpc="http://schemas.microsoft.com/office/word/2010/wordprocessingCanvas" xmlns:cx="http://schemas.microsoft.com/office/drawing/2014/chartex" xmlns:cx1="http://schemas.microsoft.com/office/drawing/2015/9/8/chartex" xmlns:cx2="http://schemas.microsoft.com/office/drawing/2015/10/21/chartex" xmlns:cx3="http://schemas.microsoft.com/office/drawing/2016/5/9/chartex" xmlns:cx4="http://schemas.microsoft.com/office/drawing/2016/5/10/chartex" xmlns:cx5="http://schemas.microsoft.com/office/drawing/2016/5/11/chartex" xmlns:cx6="http://schemas.microsoft.com/office/drawing/2016/5/12/chartex" xmlns:cx7="http://schemas.microsoft.com/office/drawing/2016/5/13/chartex" xmlns:cx8="http://schemas.microsoft.com/office/drawing/2016/5/14/chartex" xmlns:mc="http://schemas.openxmlformats.org/markup-compatibility/2006" xmlns:aink="http://schemas.microsoft.com/office/drawing/2016/ink" xmlns:am3d="http://schemas.microsoft.com/office/drawing/2017/model3d" xmlns:o="urn:schemas-microsoft-com:office:office" xmlns:oel="http://schemas.microsoft.com/office/2019/extlst" xmlns:r="http://schemas.openxmlformats.org/officeDocument/2006/relationships" xmlns:m="http://schemas.openxmlformats.org/officeDocument/2006/math" xmlns:v="urn:schemas-microsoft-com:vml" xmlns:wp14="http://schemas.microsoft.com/office/word/2010/wordprocessingDrawing" xmlns:wp="http://schemas.openxmlformats.org/drawingml/2006/wordprocessingDrawing" xmlns:w10="urn:schemas-microsoft-com:office:word" xmlns:w="http://schemas.openxmlformats.org/wordprocessingml/2006/main" xmlns:w14="http://schemas.microsoft.com/office/word/2010/wordml" xmlns:w15="http://schemas.microsoft.com/office/word/2012/wordml" xmlns:w16cex="http://schemas.microsoft.com/office/word/2018/wordml/cex" xmlns:w16cid="http://schemas.microsoft.com/office/word/2016/wordml/cid" xmlns:w16="http://schemas.microsoft.com/office/word/2018/wordml" xmlns:w16sdtdh="http://schemas.microsoft.com/office/word/2020/wordml/sdtdatahash" xmlns:w16se="http://schemas.microsoft.com/office/word/2015/wordml/symex" xmlns:wpg="http://schemas.microsoft.com/office/word/2010/wordprocessingGroup" xmlns:wpi="http://schemas.microsoft.com/office/word/2010/wordprocessingInk" xmlns:wne="http://schemas.microsoft.com/office/word/2006/wordml" xmlns:wps="http://schemas.microsoft.com/office/word/2010/wordprocessingShape" mc:Ignorable="w14 w15 w16se w16cid w16 w16cex w16sdtdh wp14">
   <w:body>
     <w:p>
       <w:pPr>
@@ -61,14 +61,21 @@
           <w:rFonts w:ascii="Montserrat" w:hAnsi="Montserrat"/>
           <w:color w:val="000000" w:themeColor="text1"/>
         </w:rPr>
-        <w:t>Se entiende por usuario la persona que acceda, navegue, utilice o participe en los servicios de este sitio, que acepta los presentes términos y co</w:t>
-      </w:r>
-      <w:r>
-        <w:rPr>
-          <w:rFonts w:ascii="Montserrat" w:hAnsi="Montserrat"/>
-          <w:color w:val="000000" w:themeColor="text1"/>
-        </w:rPr>
-        <w:t>ndiciones de uso de privacidad.</w:t>
+        <w:t>Se entiende por usuario</w:t>
+      </w:r>
+      <w:r>
+        <w:rPr>
+          <w:rFonts w:ascii="Montserrat" w:hAnsi="Montserrat"/>
+          <w:color w:val="000000" w:themeColor="text1"/>
+        </w:rPr>
+        <w:t xml:space="preserve"> a</w:t>
+      </w:r>
+      <w:r>
+        <w:rPr>
+          <w:rFonts w:ascii="Montserrat" w:hAnsi="Montserrat"/>
+          <w:color w:val="000000" w:themeColor="text1"/>
+        </w:rPr>
+        <w:t xml:space="preserve"> la persona que acceda, navegue, utilice o participe en los servicios de este sitio, que acepta los presentes términos y condiciones de uso de privacidad.</w:t>
       </w:r>
     </w:p>
     <w:p>
@@ -98,7 +105,55 @@
           <w:rFonts w:ascii="Montserrat" w:hAnsi="Montserrat"/>
           <w:color w:val="000000" w:themeColor="text1"/>
         </w:rPr>
-        <w:t>, en lo sucesivo el portal y todos sur servicios pertenecen a la Fiscalía General del Estado de Baja california.</w:t>
+        <w:t xml:space="preserve">, en lo sucesivo </w:t>
+      </w:r>
+      <w:r>
+        <w:rPr>
+          <w:rFonts w:ascii="Montserrat" w:hAnsi="Montserrat"/>
+          <w:b/>
+          <w:bCs/>
+          <w:color w:val="000000" w:themeColor="text1"/>
+        </w:rPr>
+        <w:t>“</w:t>
+      </w:r>
+      <w:r>
+        <w:rPr>
+          <w:rFonts w:ascii="Montserrat" w:hAnsi="Montserrat"/>
+          <w:b/>
+          <w:bCs/>
+          <w:color w:val="000000" w:themeColor="text1"/>
+        </w:rPr>
+        <w:t>el portal</w:t>
+      </w:r>
+      <w:r>
+        <w:rPr>
+          <w:rFonts w:ascii="Montserrat" w:hAnsi="Montserrat"/>
+          <w:b/>
+          <w:bCs/>
+          <w:color w:val="000000" w:themeColor="text1"/>
+        </w:rPr>
+        <w:t>”</w:t>
+      </w:r>
+      <w:r>
+        <w:rPr>
+          <w:rFonts w:ascii="Montserrat" w:hAnsi="Montserrat"/>
+          <w:color w:val="000000" w:themeColor="text1"/>
+        </w:rPr>
+        <w:t xml:space="preserve"> y todos su</w:t>
+      </w:r>
+      <w:r>
+        <w:rPr>
+          <w:rFonts w:ascii="Montserrat" w:hAnsi="Montserrat"/>
+          <w:color w:val="000000" w:themeColor="text1"/>
+        </w:rPr>
+        <w:t>s</w:t>
+      </w:r>
+      <w:r>
+        <w:rPr>
+          <w:rFonts w:ascii="Montserrat" w:hAnsi="Montserrat"/>
+          <w:color w:val="000000" w:themeColor="text1"/>
+        </w:rPr>
+        <w:t xml:space="preserve"> servicios pertenecen a la Fiscalía General del Estado de Baja california.</w:t>
       </w:r>
     </w:p>
     <w:p>
@@ -119,7 +174,28 @@
           <w:rFonts w:ascii="Montserrat" w:hAnsi="Montserrat"/>
           <w:color w:val="000000" w:themeColor="text1"/>
         </w:rPr>
-        <w:t xml:space="preserve">La utilización del </w:t>
+        <w:t xml:space="preserve">La utilización </w:t>
+      </w:r>
+      <w:r>
+        <w:rPr>
+          <w:rFonts w:ascii="Montserrat" w:hAnsi="Montserrat"/>
+          <w:color w:val="000000" w:themeColor="text1"/>
+        </w:rPr>
+        <w:t>d</w:t>
+      </w:r>
+      <w:r>
+        <w:rPr>
+          <w:rFonts w:ascii="Montserrat" w:hAnsi="Montserrat"/>
+          <w:color w:val="000000" w:themeColor="text1"/>
+        </w:rPr>
+        <w:t>el</w:t>
+      </w:r>
+      <w:r>
+        <w:rPr>
+          <w:rFonts w:ascii="Montserrat" w:hAnsi="Montserrat"/>
+          <w:color w:val="000000" w:themeColor="text1"/>
+        </w:rPr>
+        <w:t xml:space="preserve"> </w:t>
       </w:r>
       <w:r>
         <w:rPr>
@@ -133,22 +209,30 @@
           <w:rFonts w:ascii="Montserrat" w:hAnsi="Montserrat"/>
           <w:color w:val="000000" w:themeColor="text1"/>
         </w:rPr>
-        <w:t xml:space="preserve"> así como el acceso a las plataformas () expresa la adhesión plena y sin reservas del usuario a los presentes términos y condiciones de uso y privacidad, a través del portal, el usuario accesará y/o utilizará diversos servicios y contenidos (en lo sucesivo los "servicios y contenidos"), puestos a disposición a los usuarios por </w:t>
-      </w:r>
-      <w:r>
-        <w:rPr>
-          <w:rFonts w:ascii="Montserrat" w:hAnsi="Montserrat"/>
-          <w:b/>
-          <w:color w:val="000000" w:themeColor="text1"/>
-        </w:rPr>
-        <w:t>El portal</w:t>
-      </w:r>
-      <w:r>
-        <w:rPr>
-          <w:rFonts w:ascii="Montserrat" w:hAnsi="Montserrat"/>
-          <w:color w:val="000000" w:themeColor="text1"/>
-        </w:rPr>
-        <w:t xml:space="preserve"> (). </w:t>
+        <w:t xml:space="preserve"> así como el acceso a las plataformas expresa la adhesión plena y sin reservas del usuario a los presentes términos y condiciones de uso y privacidad, a través del portal, el usuario accesará y/o utilizará diversos servicios y contenidos (en lo sucesivo los "servicios y contenidos"), puestos a disposición a los usuarios por </w:t>
+      </w:r>
+      <w:r>
+        <w:rPr>
+          <w:rFonts w:ascii="Montserrat" w:hAnsi="Montserrat"/>
+          <w:b/>
+          <w:color w:val="000000" w:themeColor="text1"/>
+        </w:rPr>
+        <w:t>e</w:t>
+      </w:r>
+      <w:r>
+        <w:rPr>
+          <w:rFonts w:ascii="Montserrat" w:hAnsi="Montserrat"/>
+          <w:b/>
+          <w:color w:val="000000" w:themeColor="text1"/>
+        </w:rPr>
+        <w:t>l portal</w:t>
+      </w:r>
+      <w:r>
+        <w:rPr>
+          <w:rFonts w:ascii="Montserrat" w:hAnsi="Montserrat"/>
+          <w:color w:val="000000" w:themeColor="text1"/>
+        </w:rPr>
+        <w:t xml:space="preserve">. </w:t>
       </w:r>
     </w:p>
     <w:p>
@@ -183,16 +267,7 @@
           <w:rFonts w:ascii="Montserrat" w:hAnsi="Montserrat"/>
           <w:color w:val="000000" w:themeColor="text1"/>
         </w:rPr>
-        <w:t xml:space="preserve"> se reserv</w:t>
-      </w:r>
-      <w:bookmarkStart w:id="0" w:name="_GoBack"/>
-      <w:bookmarkEnd w:id="0"/>
-      <w:r>
-        <w:rPr>
-          <w:rFonts w:ascii="Montserrat" w:hAnsi="Montserrat"/>
-          <w:color w:val="000000" w:themeColor="text1"/>
-        </w:rPr>
-        <w:t xml:space="preserve">a la posibilidad de restringir determinadas secciones del mismo a los fines que estime oportunos. El usuario se compromete a hacer un uso adecuado de los contenidos del sitio. </w:t>
+        <w:t xml:space="preserve"> se reserva la posibilidad de restringir determinadas secciones del mismo a los fines que estime oportunos. El usuario se compromete a hacer un uso adecuado de los contenidos del sitio. </w:t>
       </w:r>
     </w:p>
     <w:p>
@@ -213,7 +288,23 @@
           <w:rFonts w:ascii="Montserrat" w:hAnsi="Montserrat"/>
           <w:color w:val="000000" w:themeColor="text1"/>
         </w:rPr>
-        <w:t xml:space="preserve">Los derechos de propiedad intelectual respecto de los servicios y contenidos y los signos distintivos y dominios del portal, así como los derechos de uso y explotación de los mismos, incluyendo su divulgación, publicación, reproducción, distribución y transformación, son propiedad exclusiva </w:t>
+        <w:t xml:space="preserve">Los derechos de propiedad intelectual respecto de los </w:t>
+      </w:r>
+      <w:r>
+        <w:rPr>
+          <w:rFonts w:ascii="Montserrat" w:hAnsi="Montserrat"/>
+          <w:b/>
+          <w:bCs/>
+          <w:color w:val="000000" w:themeColor="text1"/>
+        </w:rPr>
+        <w:t>servicios y contenidos</w:t>
+      </w:r>
+      <w:r>
+        <w:rPr>
+          <w:rFonts w:ascii="Montserrat" w:hAnsi="Montserrat"/>
+          <w:color w:val="000000" w:themeColor="text1"/>
+        </w:rPr>
+        <w:t xml:space="preserve"> y los signos distintivos y dominios del portal, así como los derechos de uso y explotación de los mismos, incluyendo su divulgación, publicación, reproducción, distribución y transformación, son propiedad exclusiva </w:t>
       </w:r>
       <w:r>
         <w:rPr>
@@ -264,7 +355,39 @@
           <w:rFonts w:ascii="Montserrat" w:hAnsi="Montserrat"/>
           <w:color w:val="000000" w:themeColor="text1"/>
         </w:rPr>
-        <w:t xml:space="preserve">El usuario no adquiere ningún derecho de propiedad intelectual por el simple uso de los servicios y contenidos del portal y en ningún momento dicho uso será considerado como una autorización ni licencia para utilizar los servicios y contenidos con fines distintos a lo que contemplan en los presentes términos y condiciones de uso de privacidad. </w:t>
+        <w:t xml:space="preserve">El usuario no adquiere ningún derecho de propiedad intelectual por el simple uso de los servicios y contenidos del </w:t>
+      </w:r>
+      <w:r>
+        <w:rPr>
+          <w:rFonts w:ascii="Montserrat" w:hAnsi="Montserrat"/>
+          <w:b/>
+          <w:bCs/>
+          <w:color w:val="000000" w:themeColor="text1"/>
+        </w:rPr>
+        <w:t>portal</w:t>
+      </w:r>
+      <w:r>
+        <w:rPr>
+          <w:rFonts w:ascii="Montserrat" w:hAnsi="Montserrat"/>
+          <w:color w:val="000000" w:themeColor="text1"/>
+        </w:rPr>
+        <w:t xml:space="preserve"> y en ningún momento dicho uso será considerado como una autorización ni licencia para utilizar los </w:t>
+      </w:r>
+      <w:r>
+        <w:rPr>
+          <w:rFonts w:ascii="Montserrat" w:hAnsi="Montserrat"/>
+          <w:b/>
+          <w:bCs/>
+          <w:color w:val="000000" w:themeColor="text1"/>
+        </w:rPr>
+        <w:t>servicios y contenidos</w:t>
+      </w:r>
+      <w:r>
+        <w:rPr>
+          <w:rFonts w:ascii="Montserrat" w:hAnsi="Montserrat"/>
+          <w:color w:val="000000" w:themeColor="text1"/>
+        </w:rPr>
+        <w:t xml:space="preserve"> con fines distintos a lo que contemplan en los presentes términos y condiciones de uso de privacidad. </w:t>
       </w:r>
     </w:p>
     <w:p>
@@ -290,10 +413,18 @@
       <w:r>
         <w:rPr>
           <w:rFonts w:ascii="Montserrat" w:hAnsi="Montserrat"/>
-          <w:b/>
-          <w:color w:val="000000" w:themeColor="text1"/>
-        </w:rPr>
-        <w:t>l portal</w:t>
+          <w:bCs/>
+          <w:color w:val="000000" w:themeColor="text1"/>
+        </w:rPr>
+        <w:t xml:space="preserve">l </w:t>
+      </w:r>
+      <w:r>
+        <w:rPr>
+          <w:rFonts w:ascii="Montserrat" w:hAnsi="Montserrat"/>
+          <w:b/>
+          <w:color w:val="000000" w:themeColor="text1"/>
+        </w:rPr>
+        <w:t>portal</w:t>
       </w:r>
       <w:r>
         <w:rPr>
@@ -445,7 +576,37 @@
           <w:rFonts w:ascii="Montserrat" w:hAnsi="Montserrat"/>
           <w:color w:val="000000" w:themeColor="text1"/>
         </w:rPr>
-        <w:t>El usuario no tiene el derecho de colocar hiperligas de enlace a la página, ni el derecho de colocar o utilizar los servicios y contenidos del portal en sitios o páginas propias o de terceros sin autorización previa y por escrito de</w:t>
+        <w:t xml:space="preserve">El usuario no tiene el derecho de colocar hiperligas de enlace a la página, ni el derecho de colocar o utilizar los servicios y contenidos del </w:t>
+      </w:r>
+      <w:r>
+        <w:rPr>
+          <w:rFonts w:ascii="Montserrat" w:hAnsi="Montserrat"/>
+          <w:b/>
+          <w:bCs/>
+          <w:color w:val="000000" w:themeColor="text1"/>
+        </w:rPr>
+        <w:t xml:space="preserve">portal </w:t>
+      </w:r>
+      <w:r>
+        <w:rPr>
+          <w:rFonts w:ascii="Montserrat" w:hAnsi="Montserrat"/>
+          <w:color w:val="000000" w:themeColor="text1"/>
+        </w:rPr>
+        <w:t>en sitios</w:t>
+      </w:r>
+      <w:r>
+        <w:rPr>
+          <w:rFonts w:ascii="Montserrat" w:hAnsi="Montserrat"/>
+          <w:color w:val="000000" w:themeColor="text1"/>
+        </w:rPr>
+        <w:t xml:space="preserve">, </w:t>
+      </w:r>
+      <w:r>
+        <w:rPr>
+          <w:rFonts w:ascii="Montserrat" w:hAnsi="Montserrat"/>
+          <w:color w:val="000000" w:themeColor="text1"/>
+        </w:rPr>
+        <w:t>páginas propias o de terceros sin autorización previa y por escrito de</w:t>
       </w:r>
       <w:r>
         <w:rPr>
@@ -460,15 +621,7 @@
           <w:b/>
           <w:color w:val="000000" w:themeColor="text1"/>
         </w:rPr>
-        <w:t xml:space="preserve"> </w:t>
-      </w:r>
-      <w:r>
-        <w:rPr>
-          <w:rFonts w:ascii="Montserrat" w:hAnsi="Montserrat"/>
-          <w:b/>
-          <w:color w:val="000000" w:themeColor="text1"/>
-        </w:rPr>
-        <w:t>portal,</w:t>
+        <w:t xml:space="preserve"> portal,</w:t>
       </w:r>
       <w:r>
         <w:rPr>
@@ -533,7 +686,21 @@
           <w:rFonts w:ascii="Montserrat" w:hAnsi="Montserrat"/>
           <w:color w:val="000000" w:themeColor="text1"/>
         </w:rPr>
-        <w:t xml:space="preserve">ni sus proveedores serán responsables de cualquier daño o perjuicio que sufra el usuario a consecuencia de inexactitudes, errores tipográficos o cambios o mejoras que se realicen periódicamente a los servicios y contenidos. </w:t>
+        <w:t>ni sus proveedores serán responsables de cualquier daño o perjuicio que sufra el usuario a consecuencia de inexactitudes, errores tipográficos</w:t>
+      </w:r>
+      <w:r>
+        <w:rPr>
+          <w:rFonts w:ascii="Montserrat" w:hAnsi="Montserrat"/>
+          <w:color w:val="000000" w:themeColor="text1"/>
+        </w:rPr>
+        <w:t xml:space="preserve">, </w:t>
+      </w:r>
+      <w:r>
+        <w:rPr>
+          <w:rFonts w:ascii="Montserrat" w:hAnsi="Montserrat"/>
+          <w:color w:val="000000" w:themeColor="text1"/>
+        </w:rPr>
+        <w:t xml:space="preserve">cambios o mejoras que se realicen periódicamente a los servicios y contenidos. </w:t>
       </w:r>
     </w:p>
     <w:p>
@@ -722,7 +889,7 @@
 </file>
 
 <file path=word/numbering.xml><?xml version="1.0" encoding="utf-8"?>
-<w:numbering xmlns:wpc="http://schemas.microsoft.com/office/word/2010/wordprocessingCanvas" xmlns:cx="http://schemas.microsoft.com/office/drawing/2014/chartex" xmlns:cx1="http://schemas.microsoft.com/office/drawing/2015/9/8/chartex" xmlns:mc="http://schemas.openxmlformats.org/markup-compatibility/2006" xmlns:o="urn:schemas-microsoft-com:office:office" xmlns:r="http://schemas.openxmlformats.org/officeDocument/2006/relationships" xmlns:m="http://schemas.openxmlformats.org/officeDocument/2006/math" xmlns:v="urn:schemas-microsoft-com:vml" xmlns:wp14="http://schemas.microsoft.com/office/word/2010/wordprocessingDrawing" xmlns:wp="http://schemas.openxmlformats.org/drawingml/2006/wordprocessingDrawing" xmlns:w10="urn:schemas-microsoft-com:office:word" xmlns:w="http://schemas.openxmlformats.org/wordprocessingml/2006/main" xmlns:w14="http://schemas.microsoft.com/office/word/2010/wordml" xmlns:w15="http://schemas.microsoft.com/office/word/2012/wordml" xmlns:w16se="http://schemas.microsoft.com/office/word/2015/wordml/symex" xmlns:wpg="http://schemas.microsoft.com/office/word/2010/wordprocessingGroup" xmlns:wpi="http://schemas.microsoft.com/office/word/2010/wordprocessingInk" xmlns:wne="http://schemas.microsoft.com/office/word/2006/wordml" xmlns:wps="http://schemas.microsoft.com/office/word/2010/wordprocessingShape" mc:Ignorable="w14 w15 w16se wp14">
+<w:numbering xmlns:wpc="http://schemas.microsoft.com/office/word/2010/wordprocessingCanvas" xmlns:cx="http://schemas.microsoft.com/office/drawing/2014/chartex" xmlns:cx1="http://schemas.microsoft.com/office/drawing/2015/9/8/chartex" xmlns:cx2="http://schemas.microsoft.com/office/drawing/2015/10/21/chartex" xmlns:cx3="http://schemas.microsoft.com/office/drawing/2016/5/9/chartex" xmlns:cx4="http://schemas.microsoft.com/office/drawing/2016/5/10/chartex" xmlns:cx5="http://schemas.microsoft.com/office/drawing/2016/5/11/chartex" xmlns:cx6="http://schemas.microsoft.com/office/drawing/2016/5/12/chartex" xmlns:cx7="http://schemas.microsoft.com/office/drawing/2016/5/13/chartex" xmlns:cx8="http://schemas.microsoft.com/office/drawing/2016/5/14/chartex" xmlns:mc="http://schemas.openxmlformats.org/markup-compatibility/2006" xmlns:aink="http://schemas.microsoft.com/office/drawing/2016/ink" xmlns:am3d="http://schemas.microsoft.com/office/drawing/2017/model3d" xmlns:o="urn:schemas-microsoft-com:office:office" xmlns:oel="http://schemas.microsoft.com/office/2019/extlst" xmlns:r="http://schemas.openxmlformats.org/officeDocument/2006/relationships" xmlns:m="http://schemas.openxmlformats.org/officeDocument/2006/math" xmlns:v="urn:schemas-microsoft-com:vml" xmlns:wp14="http://schemas.microsoft.com/office/word/2010/wordprocessingDrawing" xmlns:wp="http://schemas.openxmlformats.org/drawingml/2006/wordprocessingDrawing" xmlns:w10="urn:schemas-microsoft-com:office:word" xmlns:w="http://schemas.openxmlformats.org/wordprocessingml/2006/main" xmlns:w14="http://schemas.microsoft.com/office/word/2010/wordml" xmlns:w15="http://schemas.microsoft.com/office/word/2012/wordml" xmlns:w16cex="http://schemas.microsoft.com/office/word/2018/wordml/cex" xmlns:w16cid="http://schemas.microsoft.com/office/word/2016/wordml/cid" xmlns:w16="http://schemas.microsoft.com/office/word/2018/wordml" xmlns:w16sdtdh="http://schemas.microsoft.com/office/word/2020/wordml/sdtdatahash" xmlns:w16se="http://schemas.microsoft.com/office/word/2015/wordml/symex" xmlns:wpg="http://schemas.microsoft.com/office/word/2010/wordprocessingGroup" xmlns:wpi="http://schemas.microsoft.com/office/word/2010/wordprocessingInk" xmlns:wne="http://schemas.microsoft.com/office/word/2006/wordml" xmlns:wps="http://schemas.microsoft.com/office/word/2010/wordprocessingShape" mc:Ignorable="w14 w15 w16se w16cid w16 w16cex w16sdtdh wp14">
   <w:abstractNum w:abstractNumId="0" w15:restartNumberingAfterBreak="0">
     <w:nsid w:val="64195503"/>
     <w:multiLevelType w:val="hybridMultilevel"/>
@@ -809,14 +976,14 @@
       </w:pPr>
     </w:lvl>
   </w:abstractNum>
-  <w:num w:numId="1">
+  <w:num w:numId="1" w16cid:durableId="569853635">
     <w:abstractNumId w:val="0"/>
   </w:num>
 </w:numbering>
 </file>
 
 <file path=word/styles.xml><?xml version="1.0" encoding="utf-8"?>
-<w:styles xmlns:mc="http://schemas.openxmlformats.org/markup-compatibility/2006" xmlns:r="http://schemas.openxmlformats.org/officeDocument/2006/relationships" xmlns:w="http://schemas.openxmlformats.org/wordprocessingml/2006/main" xmlns:w14="http://schemas.microsoft.com/office/word/2010/wordml" xmlns:w15="http://schemas.microsoft.com/office/word/2012/wordml" xmlns:w16se="http://schemas.microsoft.com/office/word/2015/wordml/symex" mc:Ignorable="w14 w15 w16se">
+<w:styles xmlns:mc="http://schemas.openxmlformats.org/markup-compatibility/2006" xmlns:r="http://schemas.openxmlformats.org/officeDocument/2006/relationships" xmlns:w="http://schemas.openxmlformats.org/wordprocessingml/2006/main" xmlns:w14="http://schemas.microsoft.com/office/word/2010/wordml" xmlns:w15="http://schemas.microsoft.com/office/word/2012/wordml" xmlns:w16cex="http://schemas.microsoft.com/office/word/2018/wordml/cex" xmlns:w16cid="http://schemas.microsoft.com/office/word/2016/wordml/cid" xmlns:w16="http://schemas.microsoft.com/office/word/2018/wordml" xmlns:w16sdtdh="http://schemas.microsoft.com/office/word/2020/wordml/sdtdatahash" xmlns:w16se="http://schemas.microsoft.com/office/word/2015/wordml/symex" mc:Ignorable="w14 w15 w16se w16cid w16 w16cex w16sdtdh">
   <w:docDefaults>
     <w:rPrDefault>
       <w:rPr>
@@ -832,7 +999,7 @@
       </w:pPr>
     </w:pPrDefault>
   </w:docDefaults>
-  <w:latentStyles w:defLockedState="0" w:defUIPriority="99" w:defSemiHidden="0" w:defUnhideWhenUsed="0" w:defQFormat="0" w:count="371">
+  <w:latentStyles w:defLockedState="0" w:defUIPriority="99" w:defSemiHidden="0" w:defUnhideWhenUsed="0" w:defQFormat="0" w:count="376">
     <w:lsdException w:name="Normal" w:uiPriority="0" w:qFormat="1"/>
     <w:lsdException w:name="heading 1" w:uiPriority="9" w:qFormat="1"/>
     <w:lsdException w:name="heading 2" w:semiHidden="1" w:uiPriority="9" w:unhideWhenUsed="1" w:qFormat="1"/>
@@ -938,7 +1105,6 @@
     <w:lsdException w:name="HTML Sample" w:semiHidden="1" w:unhideWhenUsed="1"/>
     <w:lsdException w:name="HTML Typewriter" w:semiHidden="1" w:unhideWhenUsed="1"/>
     <w:lsdException w:name="HTML Variable" w:semiHidden="1" w:unhideWhenUsed="1"/>
-    <w:lsdException w:name="Normal Table" w:semiHidden="1" w:unhideWhenUsed="1"/>
     <w:lsdException w:name="annotation subject" w:semiHidden="1" w:unhideWhenUsed="1"/>
     <w:lsdException w:name="No List" w:semiHidden="1" w:unhideWhenUsed="1"/>
     <w:lsdException w:name="Outline List 1" w:semiHidden="1" w:unhideWhenUsed="1"/>
@@ -981,11 +1147,8 @@
     <w:lsdException w:name="Table Contemporary" w:semiHidden="1" w:unhideWhenUsed="1"/>
     <w:lsdException w:name="Table Elegant" w:semiHidden="1" w:unhideWhenUsed="1"/>
     <w:lsdException w:name="Table Professional" w:semiHidden="1" w:unhideWhenUsed="1"/>
-    <w:lsdException w:name="Table Subtle 1" w:semiHidden="1" w:unhideWhenUsed="1"/>
     <w:lsdException w:name="Table Subtle 2" w:semiHidden="1" w:unhideWhenUsed="1"/>
     <w:lsdException w:name="Table Web 1" w:semiHidden="1" w:unhideWhenUsed="1"/>
-    <w:lsdException w:name="Table Web 2" w:semiHidden="1" w:unhideWhenUsed="1"/>
-    <w:lsdException w:name="Table Web 3" w:semiHidden="1" w:unhideWhenUsed="1"/>
     <w:lsdException w:name="Balloon Text" w:semiHidden="1" w:unhideWhenUsed="1"/>
     <w:lsdException w:name="Table Grid" w:uiPriority="39"/>
     <w:lsdException w:name="Table Theme" w:semiHidden="1" w:unhideWhenUsed="1"/>
@@ -1204,6 +1367,11 @@
     <w:lsdException w:name="List Table 5 Dark Accent 6" w:uiPriority="50"/>
     <w:lsdException w:name="List Table 6 Colorful Accent 6" w:uiPriority="51"/>
     <w:lsdException w:name="List Table 7 Colorful Accent 6" w:uiPriority="52"/>
+    <w:lsdException w:name="Mention" w:semiHidden="1" w:unhideWhenUsed="1"/>
+    <w:lsdException w:name="Smart Hyperlink" w:semiHidden="1" w:unhideWhenUsed="1"/>
+    <w:lsdException w:name="Hashtag" w:semiHidden="1" w:unhideWhenUsed="1"/>
+    <w:lsdException w:name="Unresolved Mention" w:semiHidden="1" w:unhideWhenUsed="1"/>
+    <w:lsdException w:name="Smart Link" w:semiHidden="1" w:unhideWhenUsed="1"/>
   </w:latentStyles>
   <w:style w:type="paragraph" w:default="1" w:styleId="Normal">
     <w:name w:val="Normal"/>

</xml_diff>

<commit_message>
Fix - QUITAR LOGO SEJAP Y PONER EL LOGO A LA IZQUIERDA DE FGE
</commit_message>
<xml_diff>
--- a/assets/documentos/Terminos_Y_Condiciones.docx
+++ b/assets/documentos/Terminos_Y_Condiciones.docx
@@ -1,16 +1,27 @@
 
 <file path=word/document.xml><?xml version="1.0" encoding="utf-8"?>
-<w:document xmlns:wpc="http://schemas.microsoft.com/office/word/2010/wordprocessingCanvas" xmlns:cx="http://schemas.microsoft.com/office/drawing/2014/chartex" xmlns:cx1="http://schemas.microsoft.com/office/drawing/2015/9/8/chartex" xmlns:cx2="http://schemas.microsoft.com/office/drawing/2015/10/21/chartex" xmlns:cx3="http://schemas.microsoft.com/office/drawing/2016/5/9/chartex" xmlns:cx4="http://schemas.microsoft.com/office/drawing/2016/5/10/chartex" xmlns:cx5="http://schemas.microsoft.com/office/drawing/2016/5/11/chartex" xmlns:cx6="http://schemas.microsoft.com/office/drawing/2016/5/12/chartex" xmlns:cx7="http://schemas.microsoft.com/office/drawing/2016/5/13/chartex" xmlns:cx8="http://schemas.microsoft.com/office/drawing/2016/5/14/chartex" xmlns:mc="http://schemas.openxmlformats.org/markup-compatibility/2006" xmlns:aink="http://schemas.microsoft.com/office/drawing/2016/ink" xmlns:am3d="http://schemas.microsoft.com/office/drawing/2017/model3d" xmlns:o="urn:schemas-microsoft-com:office:office" xmlns:oel="http://schemas.microsoft.com/office/2019/extlst" xmlns:r="http://schemas.openxmlformats.org/officeDocument/2006/relationships" xmlns:m="http://schemas.openxmlformats.org/officeDocument/2006/math" xmlns:v="urn:schemas-microsoft-com:vml" xmlns:wp14="http://schemas.microsoft.com/office/word/2010/wordprocessingDrawing" xmlns:wp="http://schemas.openxmlformats.org/drawingml/2006/wordprocessingDrawing" xmlns:w10="urn:schemas-microsoft-com:office:word" xmlns:w="http://schemas.openxmlformats.org/wordprocessingml/2006/main" xmlns:w14="http://schemas.microsoft.com/office/word/2010/wordml" xmlns:w15="http://schemas.microsoft.com/office/word/2012/wordml" xmlns:w16cex="http://schemas.microsoft.com/office/word/2018/wordml/cex" xmlns:w16cid="http://schemas.microsoft.com/office/word/2016/wordml/cid" xmlns:w16="http://schemas.microsoft.com/office/word/2018/wordml" xmlns:w16sdtdh="http://schemas.microsoft.com/office/word/2020/wordml/sdtdatahash" xmlns:w16se="http://schemas.microsoft.com/office/word/2015/wordml/symex" xmlns:wpg="http://schemas.microsoft.com/office/word/2010/wordprocessingGroup" xmlns:wpi="http://schemas.microsoft.com/office/word/2010/wordprocessingInk" xmlns:wne="http://schemas.microsoft.com/office/word/2006/wordml" xmlns:wps="http://schemas.microsoft.com/office/word/2010/wordprocessingShape" mc:Ignorable="w14 w15 w16se w16cid w16 w16cex w16sdtdh wp14">
+<w:document xmlns:wpc="http://schemas.microsoft.com/office/word/2010/wordprocessingCanvas" xmlns:cx="http://schemas.microsoft.com/office/drawing/2014/chartex" xmlns:cx1="http://schemas.microsoft.com/office/drawing/2015/9/8/chartex" xmlns:cx2="http://schemas.microsoft.com/office/drawing/2015/10/21/chartex" xmlns:cx3="http://schemas.microsoft.com/office/drawing/2016/5/9/chartex" xmlns:cx4="http://schemas.microsoft.com/office/drawing/2016/5/10/chartex" xmlns:cx5="http://schemas.microsoft.com/office/drawing/2016/5/11/chartex" xmlns:cx6="http://schemas.microsoft.com/office/drawing/2016/5/12/chartex" xmlns:cx7="http://schemas.microsoft.com/office/drawing/2016/5/13/chartex" xmlns:cx8="http://schemas.microsoft.com/office/drawing/2016/5/14/chartex" xmlns:mc="http://schemas.openxmlformats.org/markup-compatibility/2006" xmlns:aink="http://schemas.microsoft.com/office/drawing/2016/ink" xmlns:am3d="http://schemas.microsoft.com/office/drawing/2017/model3d" xmlns:o="urn:schemas-microsoft-com:office:office" xmlns:oel="http://schemas.microsoft.com/office/2019/extlst" xmlns:r="http://schemas.openxmlformats.org/officeDocument/2006/relationships" xmlns:m="http://schemas.openxmlformats.org/officeDocument/2006/math" xmlns:v="urn:schemas-microsoft-com:vml" xmlns:wp14="http://schemas.microsoft.com/office/word/2010/wordprocessingDrawing" xmlns:wp="http://schemas.openxmlformats.org/drawingml/2006/wordprocessingDrawing" xmlns:w10="urn:schemas-microsoft-com:office:word" xmlns:w="http://schemas.openxmlformats.org/wordprocessingml/2006/main" xmlns:w14="http://schemas.microsoft.com/office/word/2010/wordml" xmlns:w15="http://schemas.microsoft.com/office/word/2012/wordml" xmlns:w16cex="http://schemas.microsoft.com/office/word/2018/wordml/cex" xmlns:w16cid="http://schemas.microsoft.com/office/word/2016/wordml/cid" xmlns:w16="http://schemas.microsoft.com/office/word/2018/wordml" xmlns:w16du="http://schemas.microsoft.com/office/word/2023/wordml/word16du" xmlns:w16sdtdh="http://schemas.microsoft.com/office/word/2020/wordml/sdtdatahash" xmlns:w16se="http://schemas.microsoft.com/office/word/2015/wordml/symex" xmlns:wpg="http://schemas.microsoft.com/office/word/2010/wordprocessingGroup" xmlns:wpi="http://schemas.microsoft.com/office/word/2010/wordprocessingInk" xmlns:wne="http://schemas.microsoft.com/office/word/2006/wordml" xmlns:wps="http://schemas.microsoft.com/office/word/2010/wordprocessingShape" mc:Ignorable="w14 w15 w16se w16cid w16 w16cex w16sdtdh wp14">
   <w:body>
     <w:p>
       <w:pPr>
         <w:pStyle w:val="Default"/>
-        <w:jc w:val="both"/>
-        <w:rPr>
-          <w:rFonts w:ascii="Montserrat" w:hAnsi="Montserrat"/>
-          <w:color w:val="000000" w:themeColor="text1"/>
-        </w:rPr>
-      </w:pPr>
+        <w:jc w:val="center"/>
+        <w:rPr>
+          <w:rFonts w:ascii="Montserrat" w:hAnsi="Montserrat"/>
+          <w:b/>
+          <w:bCs/>
+          <w:color w:val="000000" w:themeColor="text1"/>
+        </w:rPr>
+      </w:pPr>
+      <w:r>
+        <w:rPr>
+          <w:rFonts w:ascii="Montserrat" w:hAnsi="Montserrat"/>
+          <w:b/>
+          <w:bCs/>
+          <w:color w:val="000000" w:themeColor="text1"/>
+        </w:rPr>
+        <w:t>Términos y Condiciones de Uso y Privacidad</w:t>
+      </w:r>
     </w:p>
     <w:p>
       <w:pPr>
@@ -20,25 +31,6 @@
           <w:rFonts w:ascii="Montserrat" w:hAnsi="Montserrat"/>
           <w:b/>
           <w:bCs/>
-          <w:color w:val="000000" w:themeColor="text1"/>
-        </w:rPr>
-      </w:pPr>
-      <w:r>
-        <w:rPr>
-          <w:rFonts w:ascii="Montserrat" w:hAnsi="Montserrat"/>
-          <w:b/>
-          <w:bCs/>
-          <w:color w:val="000000" w:themeColor="text1"/>
-        </w:rPr>
-        <w:t xml:space="preserve">Términos y Condiciones de Uso y Privacidad: </w:t>
-      </w:r>
-    </w:p>
-    <w:p>
-      <w:pPr>
-        <w:pStyle w:val="Default"/>
-        <w:jc w:val="both"/>
-        <w:rPr>
-          <w:rFonts w:ascii="Montserrat" w:hAnsi="Montserrat"/>
           <w:color w:val="000000" w:themeColor="text1"/>
         </w:rPr>
       </w:pPr>
@@ -94,7 +86,7 @@
       <w:hyperlink r:id="rId5" w:history="1">
         <w:r>
           <w:rPr>
-            <w:rStyle w:val="Hipervnculo"/>
+            <w:rStyle w:val="Hyperlink"/>
             <w:rFonts w:ascii="Montserrat" w:hAnsi="Montserrat"/>
           </w:rPr>
           <w:t>https://www.fgebc.gob.mx</w:t>
@@ -502,7 +494,7 @@
           <w:rFonts w:ascii="Montserrat" w:hAnsi="Montserrat"/>
           <w:color w:val="000000" w:themeColor="text1"/>
         </w:rPr>
-        <w:t xml:space="preserve">En caso de haber diferencias entre los documentos oficiales y los documentos presentados en esta página, serán siempre correctos los primeros. </w:t>
+        <w:t>En caso de haber diferencias entre los documentos oficiales y los documentos presentados en esta página, serán siempre correctos los primeros.</w:t>
       </w:r>
     </w:p>
     <w:p>
@@ -827,7 +819,7 @@
     </w:p>
     <w:p>
       <w:pPr>
-        <w:pStyle w:val="Prrafodelista"/>
+        <w:pStyle w:val="ListParagraph"/>
         <w:numPr>
           <w:ilvl w:val="0"/>
           <w:numId w:val="1"/>
@@ -889,7 +881,7 @@
 </file>
 
 <file path=word/numbering.xml><?xml version="1.0" encoding="utf-8"?>
-<w:numbering xmlns:wpc="http://schemas.microsoft.com/office/word/2010/wordprocessingCanvas" xmlns:cx="http://schemas.microsoft.com/office/drawing/2014/chartex" xmlns:cx1="http://schemas.microsoft.com/office/drawing/2015/9/8/chartex" xmlns:cx2="http://schemas.microsoft.com/office/drawing/2015/10/21/chartex" xmlns:cx3="http://schemas.microsoft.com/office/drawing/2016/5/9/chartex" xmlns:cx4="http://schemas.microsoft.com/office/drawing/2016/5/10/chartex" xmlns:cx5="http://schemas.microsoft.com/office/drawing/2016/5/11/chartex" xmlns:cx6="http://schemas.microsoft.com/office/drawing/2016/5/12/chartex" xmlns:cx7="http://schemas.microsoft.com/office/drawing/2016/5/13/chartex" xmlns:cx8="http://schemas.microsoft.com/office/drawing/2016/5/14/chartex" xmlns:mc="http://schemas.openxmlformats.org/markup-compatibility/2006" xmlns:aink="http://schemas.microsoft.com/office/drawing/2016/ink" xmlns:am3d="http://schemas.microsoft.com/office/drawing/2017/model3d" xmlns:o="urn:schemas-microsoft-com:office:office" xmlns:oel="http://schemas.microsoft.com/office/2019/extlst" xmlns:r="http://schemas.openxmlformats.org/officeDocument/2006/relationships" xmlns:m="http://schemas.openxmlformats.org/officeDocument/2006/math" xmlns:v="urn:schemas-microsoft-com:vml" xmlns:wp14="http://schemas.microsoft.com/office/word/2010/wordprocessingDrawing" xmlns:wp="http://schemas.openxmlformats.org/drawingml/2006/wordprocessingDrawing" xmlns:w10="urn:schemas-microsoft-com:office:word" xmlns:w="http://schemas.openxmlformats.org/wordprocessingml/2006/main" xmlns:w14="http://schemas.microsoft.com/office/word/2010/wordml" xmlns:w15="http://schemas.microsoft.com/office/word/2012/wordml" xmlns:w16cex="http://schemas.microsoft.com/office/word/2018/wordml/cex" xmlns:w16cid="http://schemas.microsoft.com/office/word/2016/wordml/cid" xmlns:w16="http://schemas.microsoft.com/office/word/2018/wordml" xmlns:w16sdtdh="http://schemas.microsoft.com/office/word/2020/wordml/sdtdatahash" xmlns:w16se="http://schemas.microsoft.com/office/word/2015/wordml/symex" xmlns:wpg="http://schemas.microsoft.com/office/word/2010/wordprocessingGroup" xmlns:wpi="http://schemas.microsoft.com/office/word/2010/wordprocessingInk" xmlns:wne="http://schemas.microsoft.com/office/word/2006/wordml" xmlns:wps="http://schemas.microsoft.com/office/word/2010/wordprocessingShape" mc:Ignorable="w14 w15 w16se w16cid w16 w16cex w16sdtdh wp14">
+<w:numbering xmlns:wpc="http://schemas.microsoft.com/office/word/2010/wordprocessingCanvas" xmlns:cx="http://schemas.microsoft.com/office/drawing/2014/chartex" xmlns:cx1="http://schemas.microsoft.com/office/drawing/2015/9/8/chartex" xmlns:cx2="http://schemas.microsoft.com/office/drawing/2015/10/21/chartex" xmlns:cx3="http://schemas.microsoft.com/office/drawing/2016/5/9/chartex" xmlns:cx4="http://schemas.microsoft.com/office/drawing/2016/5/10/chartex" xmlns:cx5="http://schemas.microsoft.com/office/drawing/2016/5/11/chartex" xmlns:cx6="http://schemas.microsoft.com/office/drawing/2016/5/12/chartex" xmlns:cx7="http://schemas.microsoft.com/office/drawing/2016/5/13/chartex" xmlns:cx8="http://schemas.microsoft.com/office/drawing/2016/5/14/chartex" xmlns:mc="http://schemas.openxmlformats.org/markup-compatibility/2006" xmlns:aink="http://schemas.microsoft.com/office/drawing/2016/ink" xmlns:am3d="http://schemas.microsoft.com/office/drawing/2017/model3d" xmlns:o="urn:schemas-microsoft-com:office:office" xmlns:oel="http://schemas.microsoft.com/office/2019/extlst" xmlns:r="http://schemas.openxmlformats.org/officeDocument/2006/relationships" xmlns:m="http://schemas.openxmlformats.org/officeDocument/2006/math" xmlns:v="urn:schemas-microsoft-com:vml" xmlns:wp14="http://schemas.microsoft.com/office/word/2010/wordprocessingDrawing" xmlns:wp="http://schemas.openxmlformats.org/drawingml/2006/wordprocessingDrawing" xmlns:w10="urn:schemas-microsoft-com:office:word" xmlns:w="http://schemas.openxmlformats.org/wordprocessingml/2006/main" xmlns:w14="http://schemas.microsoft.com/office/word/2010/wordml" xmlns:w15="http://schemas.microsoft.com/office/word/2012/wordml" xmlns:w16cex="http://schemas.microsoft.com/office/word/2018/wordml/cex" xmlns:w16cid="http://schemas.microsoft.com/office/word/2016/wordml/cid" xmlns:w16="http://schemas.microsoft.com/office/word/2018/wordml" xmlns:w16du="http://schemas.microsoft.com/office/word/2023/wordml/word16du" xmlns:w16sdtdh="http://schemas.microsoft.com/office/word/2020/wordml/sdtdatahash" xmlns:w16se="http://schemas.microsoft.com/office/word/2015/wordml/symex" xmlns:wpg="http://schemas.microsoft.com/office/word/2010/wordprocessingGroup" xmlns:wpi="http://schemas.microsoft.com/office/word/2010/wordprocessingInk" xmlns:wne="http://schemas.microsoft.com/office/word/2006/wordml" xmlns:wps="http://schemas.microsoft.com/office/word/2010/wordprocessingShape" mc:Ignorable="w14 w15 w16se w16cid w16 w16cex w16sdtdh wp14">
   <w:abstractNum w:abstractNumId="0" w15:restartNumberingAfterBreak="0">
     <w:nsid w:val="64195503"/>
     <w:multiLevelType w:val="hybridMultilevel"/>
@@ -1105,6 +1097,7 @@
     <w:lsdException w:name="HTML Sample" w:semiHidden="1" w:unhideWhenUsed="1"/>
     <w:lsdException w:name="HTML Typewriter" w:semiHidden="1" w:unhideWhenUsed="1"/>
     <w:lsdException w:name="HTML Variable" w:semiHidden="1" w:unhideWhenUsed="1"/>
+    <w:lsdException w:name="Normal Table" w:semiHidden="1" w:unhideWhenUsed="1"/>
     <w:lsdException w:name="annotation subject" w:semiHidden="1" w:unhideWhenUsed="1"/>
     <w:lsdException w:name="No List" w:semiHidden="1" w:unhideWhenUsed="1"/>
     <w:lsdException w:name="Outline List 1" w:semiHidden="1" w:unhideWhenUsed="1"/>
@@ -1147,8 +1140,11 @@
     <w:lsdException w:name="Table Contemporary" w:semiHidden="1" w:unhideWhenUsed="1"/>
     <w:lsdException w:name="Table Elegant" w:semiHidden="1" w:unhideWhenUsed="1"/>
     <w:lsdException w:name="Table Professional" w:semiHidden="1" w:unhideWhenUsed="1"/>
+    <w:lsdException w:name="Table Subtle 1" w:semiHidden="1" w:unhideWhenUsed="1"/>
     <w:lsdException w:name="Table Subtle 2" w:semiHidden="1" w:unhideWhenUsed="1"/>
     <w:lsdException w:name="Table Web 1" w:semiHidden="1" w:unhideWhenUsed="1"/>
+    <w:lsdException w:name="Table Web 2" w:semiHidden="1" w:unhideWhenUsed="1"/>
+    <w:lsdException w:name="Table Web 3" w:semiHidden="1" w:unhideWhenUsed="1"/>
     <w:lsdException w:name="Balloon Text" w:semiHidden="1" w:unhideWhenUsed="1"/>
     <w:lsdException w:name="Table Grid" w:uiPriority="39"/>
     <w:lsdException w:name="Table Theme" w:semiHidden="1" w:unhideWhenUsed="1"/>
@@ -1377,11 +1373,11 @@
     <w:name w:val="Normal"/>
     <w:qFormat/>
   </w:style>
-  <w:style w:type="paragraph" w:styleId="Ttulo1">
+  <w:style w:type="paragraph" w:styleId="Heading1">
     <w:name w:val="heading 1"/>
     <w:basedOn w:val="Normal"/>
     <w:next w:val="Normal"/>
-    <w:link w:val="Ttulo1Car"/>
+    <w:link w:val="Heading1Char"/>
     <w:autoRedefine/>
     <w:uiPriority w:val="9"/>
     <w:qFormat/>
@@ -1399,11 +1395,11 @@
       <w:szCs w:val="32"/>
     </w:rPr>
   </w:style>
-  <w:style w:type="paragraph" w:styleId="Ttulo2">
+  <w:style w:type="paragraph" w:styleId="Heading2">
     <w:name w:val="heading 2"/>
     <w:basedOn w:val="Normal"/>
     <w:next w:val="Normal"/>
-    <w:link w:val="Ttulo2Car"/>
+    <w:link w:val="Heading2Char"/>
     <w:autoRedefine/>
     <w:uiPriority w:val="9"/>
     <w:unhideWhenUsed/>
@@ -1421,11 +1417,11 @@
       <w:szCs w:val="26"/>
     </w:rPr>
   </w:style>
-  <w:style w:type="paragraph" w:styleId="Ttulo3">
+  <w:style w:type="paragraph" w:styleId="Heading3">
     <w:name w:val="heading 3"/>
     <w:basedOn w:val="Normal"/>
     <w:next w:val="Normal"/>
-    <w:link w:val="Ttulo3Car"/>
+    <w:link w:val="Heading3Char"/>
     <w:uiPriority w:val="9"/>
     <w:unhideWhenUsed/>
     <w:qFormat/>
@@ -1443,11 +1439,11 @@
       <w:szCs w:val="24"/>
     </w:rPr>
   </w:style>
-  <w:style w:type="paragraph" w:styleId="Ttulo4">
+  <w:style w:type="paragraph" w:styleId="Heading4">
     <w:name w:val="heading 4"/>
     <w:basedOn w:val="Normal"/>
     <w:next w:val="Normal"/>
-    <w:link w:val="Ttulo4Car"/>
+    <w:link w:val="Heading4Char"/>
     <w:autoRedefine/>
     <w:uiPriority w:val="9"/>
     <w:unhideWhenUsed/>
@@ -1466,13 +1462,13 @@
       <w:sz w:val="24"/>
     </w:rPr>
   </w:style>
-  <w:style w:type="character" w:default="1" w:styleId="Fuentedeprrafopredeter">
+  <w:style w:type="character" w:default="1" w:styleId="DefaultParagraphFont">
     <w:name w:val="Default Paragraph Font"/>
     <w:uiPriority w:val="1"/>
     <w:semiHidden/>
     <w:unhideWhenUsed/>
   </w:style>
-  <w:style w:type="table" w:default="1" w:styleId="Tablanormal">
+  <w:style w:type="table" w:default="1" w:styleId="TableNormal">
     <w:name w:val="Normal Table"/>
     <w:uiPriority w:val="99"/>
     <w:semiHidden/>
@@ -1487,16 +1483,16 @@
       </w:tblCellMar>
     </w:tblPr>
   </w:style>
-  <w:style w:type="numbering" w:default="1" w:styleId="Sinlista">
+  <w:style w:type="numbering" w:default="1" w:styleId="NoList">
     <w:name w:val="No List"/>
     <w:uiPriority w:val="99"/>
     <w:semiHidden/>
     <w:unhideWhenUsed/>
   </w:style>
-  <w:style w:type="character" w:customStyle="1" w:styleId="Ttulo1Car">
-    <w:name w:val="Título 1 Car"/>
-    <w:basedOn w:val="Fuentedeprrafopredeter"/>
-    <w:link w:val="Ttulo1"/>
+  <w:style w:type="character" w:customStyle="1" w:styleId="Heading1Char">
+    <w:name w:val="Heading 1 Char"/>
+    <w:basedOn w:val="DefaultParagraphFont"/>
+    <w:link w:val="Heading1"/>
     <w:uiPriority w:val="9"/>
     <w:rsid w:val="00C2175F"/>
     <w:rPr>
@@ -1506,10 +1502,10 @@
       <w:szCs w:val="32"/>
     </w:rPr>
   </w:style>
-  <w:style w:type="character" w:customStyle="1" w:styleId="Ttulo2Car">
-    <w:name w:val="Título 2 Car"/>
-    <w:basedOn w:val="Fuentedeprrafopredeter"/>
-    <w:link w:val="Ttulo2"/>
+  <w:style w:type="character" w:customStyle="1" w:styleId="Heading2Char">
+    <w:name w:val="Heading 2 Char"/>
+    <w:basedOn w:val="DefaultParagraphFont"/>
+    <w:link w:val="Heading2"/>
     <w:uiPriority w:val="9"/>
     <w:rsid w:val="00C2175F"/>
     <w:rPr>
@@ -1518,10 +1514,10 @@
       <w:szCs w:val="26"/>
     </w:rPr>
   </w:style>
-  <w:style w:type="character" w:customStyle="1" w:styleId="Ttulo3Car">
-    <w:name w:val="Título 3 Car"/>
-    <w:basedOn w:val="Fuentedeprrafopredeter"/>
-    <w:link w:val="Ttulo3"/>
+  <w:style w:type="character" w:customStyle="1" w:styleId="Heading3Char">
+    <w:name w:val="Heading 3 Char"/>
+    <w:basedOn w:val="DefaultParagraphFont"/>
+    <w:link w:val="Heading3"/>
     <w:uiPriority w:val="9"/>
     <w:rsid w:val="00C2175F"/>
     <w:rPr>
@@ -1531,10 +1527,10 @@
       <w:szCs w:val="24"/>
     </w:rPr>
   </w:style>
-  <w:style w:type="character" w:customStyle="1" w:styleId="Ttulo4Car">
-    <w:name w:val="Título 4 Car"/>
-    <w:basedOn w:val="Fuentedeprrafopredeter"/>
-    <w:link w:val="Ttulo4"/>
+  <w:style w:type="character" w:customStyle="1" w:styleId="Heading4Char">
+    <w:name w:val="Heading 4 Char"/>
+    <w:basedOn w:val="DefaultParagraphFont"/>
+    <w:link w:val="Heading4"/>
     <w:uiPriority w:val="9"/>
     <w:rsid w:val="005B2C04"/>
     <w:rPr>
@@ -1560,7 +1556,7 @@
       <w:szCs w:val="24"/>
     </w:rPr>
   </w:style>
-  <w:style w:type="paragraph" w:styleId="Prrafodelista">
+  <w:style w:type="paragraph" w:styleId="ListParagraph">
     <w:name w:val="List Paragraph"/>
     <w:basedOn w:val="Normal"/>
     <w:uiPriority w:val="34"/>
@@ -1571,9 +1567,9 @@
       <w:contextualSpacing/>
     </w:pPr>
   </w:style>
-  <w:style w:type="character" w:styleId="Hipervnculo">
+  <w:style w:type="character" w:styleId="Hyperlink">
     <w:name w:val="Hyperlink"/>
-    <w:basedOn w:val="Fuentedeprrafopredeter"/>
+    <w:basedOn w:val="DefaultParagraphFont"/>
     <w:uiPriority w:val="99"/>
     <w:unhideWhenUsed/>
     <w:rsid w:val="008E2644"/>

</xml_diff>